<commit_message>
levene test burn percentage
</commit_message>
<xml_diff>
--- a/FireMeta_Rproj/Metadata/readme_meta.docx
+++ b/FireMeta_Rproj/Metadata/readme_meta.docx
@@ -69,19 +69,7 @@
         <w:rPr>
           <w:rStyle w:val="ui-provider"/>
         </w:rPr>
-        <w:t xml:space="preserve">Schneider Springs Fire Study 2023 for Ecosystem Respiration Rates: Surface Water </w:t>
-      </w:r>
-      <w:r>
-        <w:rPr>
-          <w:rStyle w:val="ui-provider"/>
-        </w:rPr>
-        <w:t>C</w:t>
-      </w:r>
-      <w:r>
-        <w:rPr>
-          <w:rStyle w:val="ui-provider"/>
-        </w:rPr>
-        <w:t>hemistry and Hydrologic Sensor Data across the Yakima River Basin, Washington, USA</w:t>
+        <w:t>A Meta-Analysis of the Influence of Climate, Time-Since-Fire and Burn Extent on Stream Biogeochemical Responses to Wildfire</w:t>
       </w:r>
     </w:p>
     <w:p>
@@ -152,7 +140,10 @@
     </w:p>
     <w:p>
       <w:pPr>
-        <w:spacing w:line="240" w:lineRule="auto"/>
+        <w:pStyle w:val="NoSpacing"/>
+        <w:rPr>
+          <w:rStyle w:val="ui-provider"/>
+        </w:rPr>
       </w:pPr>
       <w:bookmarkStart w:id="0" w:name="_Hlk129012765"/>
       <w:bookmarkStart w:id="1" w:name="_Hlk129012772"/>
@@ -162,513 +153,103 @@
         <w:rPr>
           <w:rFonts w:ascii="Calibri" w:eastAsia="Calibri" w:hAnsi="Calibri" w:cs="Calibri"/>
         </w:rPr>
-        <w:t xml:space="preserve">This dataset supports a broader study examining the drivers of spatial variability in </w:t>
-      </w:r>
-      <w:r>
-        <w:rPr>
-          <w:rFonts w:ascii="Calibri" w:eastAsia="Calibri" w:hAnsi="Calibri" w:cs="Calibri"/>
-        </w:rPr>
-        <w:t xml:space="preserve">wildfire impacts </w:t>
-      </w:r>
-      <w:r>
-        <w:rPr>
-          <w:rFonts w:ascii="Calibri" w:eastAsia="Calibri" w:hAnsi="Calibri" w:cs="Calibri"/>
-        </w:rPr>
-        <w:t xml:space="preserve">across </w:t>
-      </w:r>
-      <w:r>
-        <w:rPr>
-          <w:rFonts w:ascii="Calibri" w:eastAsia="Calibri" w:hAnsi="Calibri" w:cs="Calibri"/>
-        </w:rPr>
-        <w:t>the Yakima River Basin.</w:t>
-      </w:r>
-      <w:r>
-        <w:rPr>
-          <w:rFonts w:ascii="Calibri" w:eastAsia="Calibri" w:hAnsi="Calibri" w:cs="Calibri"/>
-        </w:rPr>
-        <w:t xml:space="preserve"> </w:t>
-      </w:r>
-      <w:r>
-        <w:rPr>
-          <w:rFonts w:ascii="Calibri" w:eastAsia="Calibri" w:hAnsi="Calibri" w:cs="Calibri"/>
-        </w:rPr>
-        <w:t xml:space="preserve">Data provided </w:t>
-      </w:r>
-      <w:r>
-        <w:rPr>
-          <w:rFonts w:ascii="Calibri" w:eastAsia="Calibri" w:hAnsi="Calibri" w:cs="Calibri"/>
-        </w:rPr>
-        <w:t>within this dataset were generated from sample collection across</w:t>
-      </w:r>
-      <w:r>
-        <w:rPr>
-          <w:rFonts w:ascii="Calibri" w:eastAsia="Calibri" w:hAnsi="Calibri" w:cs="Calibri"/>
-        </w:rPr>
-        <w:t xml:space="preserve"> 17 total sites</w:t>
-      </w:r>
-      <w:r>
-        <w:rPr>
-          <w:rFonts w:ascii="Calibri" w:eastAsia="Calibri" w:hAnsi="Calibri" w:cs="Calibri"/>
-        </w:rPr>
-        <w:t xml:space="preserve"> </w:t>
-      </w:r>
-      <w:r>
-        <w:rPr>
-          <w:rFonts w:ascii="Calibri" w:eastAsia="Calibri" w:hAnsi="Calibri" w:cs="Calibri"/>
-        </w:rPr>
-        <w:t>(</w:t>
-      </w:r>
-      <w:r>
-        <w:rPr>
-          <w:rFonts w:ascii="Calibri" w:eastAsia="Calibri" w:hAnsi="Calibri" w:cs="Calibri"/>
-        </w:rPr>
-        <w:t xml:space="preserve">8 </w:t>
-      </w:r>
-      <w:r>
-        <w:rPr>
-          <w:rFonts w:ascii="Calibri" w:eastAsia="Calibri" w:hAnsi="Calibri" w:cs="Calibri"/>
-          <w:color w:val="000000" w:themeColor="text1"/>
-        </w:rPr>
-        <w:t xml:space="preserve">sites affected by </w:t>
-      </w:r>
-      <w:r>
-        <w:rPr>
-          <w:rFonts w:ascii="Calibri" w:eastAsia="Calibri" w:hAnsi="Calibri" w:cs="Calibri"/>
-          <w:color w:val="000000" w:themeColor="text1"/>
-        </w:rPr>
-        <w:t xml:space="preserve">a recent </w:t>
-      </w:r>
-      <w:r>
-        <w:rPr>
-          <w:rFonts w:ascii="Calibri" w:eastAsia="Calibri" w:hAnsi="Calibri" w:cs="Calibri"/>
-          <w:color w:val="000000" w:themeColor="text1"/>
-        </w:rPr>
-        <w:t xml:space="preserve">wildfire, 9 sites unaffected by </w:t>
-      </w:r>
-      <w:r>
-        <w:rPr>
-          <w:rFonts w:ascii="Calibri" w:eastAsia="Calibri" w:hAnsi="Calibri" w:cs="Calibri"/>
-          <w:color w:val="000000" w:themeColor="text1"/>
-        </w:rPr>
-        <w:t xml:space="preserve">a </w:t>
-      </w:r>
-      <w:r>
-        <w:rPr>
-          <w:rFonts w:ascii="Calibri" w:eastAsia="Calibri" w:hAnsi="Calibri" w:cs="Calibri"/>
-          <w:color w:val="000000" w:themeColor="text1"/>
-        </w:rPr>
-        <w:t xml:space="preserve">recent </w:t>
-      </w:r>
-      <w:r>
-        <w:rPr>
-          <w:rFonts w:ascii="Calibri" w:eastAsia="Calibri" w:hAnsi="Calibri" w:cs="Calibri"/>
-          <w:color w:val="000000" w:themeColor="text1"/>
-        </w:rPr>
-        <w:t>wildfire</w:t>
-      </w:r>
-      <w:r>
-        <w:rPr>
-          <w:rFonts w:ascii="Calibri" w:eastAsia="Calibri" w:hAnsi="Calibri" w:cs="Calibri"/>
-        </w:rPr>
-        <w:t>)</w:t>
-      </w:r>
-      <w:r>
-        <w:rPr>
-          <w:rFonts w:ascii="Calibri" w:eastAsia="Calibri" w:hAnsi="Calibri" w:cs="Calibri"/>
-        </w:rPr>
-        <w:t xml:space="preserve"> within</w:t>
-      </w:r>
-      <w:r>
-        <w:rPr>
-          <w:rFonts w:ascii="Calibri" w:eastAsia="Calibri" w:hAnsi="Calibri" w:cs="Calibri"/>
-        </w:rPr>
-        <w:t xml:space="preserve"> multiple rivers throughout the Y</w:t>
-      </w:r>
-      <w:r>
-        <w:rPr>
-          <w:rFonts w:ascii="Calibri" w:eastAsia="Calibri" w:hAnsi="Calibri" w:cs="Calibri"/>
-        </w:rPr>
-        <w:t>akima River Basin</w:t>
-      </w:r>
-      <w:r>
-        <w:rPr>
-          <w:rFonts w:ascii="Calibri" w:eastAsia="Calibri" w:hAnsi="Calibri" w:cs="Calibri"/>
-        </w:rPr>
-        <w:t xml:space="preserve"> in Washington, USA from May-</w:t>
-      </w:r>
-      <w:r>
-        <w:rPr>
-          <w:rFonts w:ascii="Calibri" w:eastAsia="Calibri" w:hAnsi="Calibri" w:cs="Calibri"/>
-        </w:rPr>
-        <w:t>July</w:t>
-      </w:r>
-      <w:r>
-        <w:rPr>
-          <w:rFonts w:ascii="Calibri" w:eastAsia="Calibri" w:hAnsi="Calibri" w:cs="Calibri"/>
-        </w:rPr>
-        <w:t xml:space="preserve"> 2023.</w:t>
-      </w:r>
-      <w:r>
-        <w:rPr>
-          <w:rFonts w:ascii="Calibri" w:eastAsia="Calibri" w:hAnsi="Calibri" w:cs="Calibri"/>
-        </w:rPr>
-        <w:t xml:space="preserve"> </w:t>
-      </w:r>
-      <w:r>
-        <w:rPr>
-          <w:rFonts w:ascii="Calibri" w:eastAsia="Calibri" w:hAnsi="Calibri" w:cs="Calibri"/>
-        </w:rPr>
-        <w:t xml:space="preserve">Fire affected sites are defined as those affected by the 2021 </w:t>
-      </w:r>
-      <w:r>
-        <w:t xml:space="preserve">Schneider Springs Fire, based on the drainage area of the streams being within the </w:t>
-      </w:r>
-      <w:r>
-        <w:rPr>
-          <w:rFonts w:ascii="Calibri" w:eastAsia="Calibri" w:hAnsi="Calibri" w:cs="Calibri"/>
-        </w:rPr>
-        <w:t xml:space="preserve">2021 </w:t>
-      </w:r>
-      <w:r>
-        <w:t xml:space="preserve">Schneider Springs Fire burn perimeter or not (Figure 1, below). </w:t>
-      </w:r>
-      <w:bookmarkStart w:id="4" w:name="_Hlk131768154"/>
-      <w:bookmarkStart w:id="5" w:name="_Hlk131768137"/>
-      <w:r>
-        <w:rPr>
-          <w:rFonts w:ascii="Calibri" w:eastAsia="Calibri" w:hAnsi="Calibri" w:cs="Calibri"/>
-        </w:rPr>
-        <w:t xml:space="preserve">The contents include </w:t>
-      </w:r>
-      <w:bookmarkStart w:id="6" w:name="_Hlk106717293"/>
-      <w:r>
-        <w:rPr>
-          <w:rFonts w:ascii="Calibri" w:eastAsia="Calibri" w:hAnsi="Calibri" w:cs="Calibri"/>
-        </w:rPr>
-        <w:t>surface water geochemistry data</w:t>
-      </w:r>
-      <w:r>
-        <w:rPr>
-          <w:rFonts w:ascii="Calibri" w:eastAsia="Calibri" w:hAnsi="Calibri" w:cs="Calibri"/>
-        </w:rPr>
-        <w:t xml:space="preserve"> (dissolved organic carbon</w:t>
-      </w:r>
-      <w:r>
-        <w:rPr>
-          <w:rFonts w:ascii="Calibri" w:eastAsia="Calibri" w:hAnsi="Calibri" w:cs="Calibri"/>
-        </w:rPr>
-        <w:t>;</w:t>
-      </w:r>
-      <w:r>
-        <w:rPr>
-          <w:rFonts w:ascii="Calibri" w:eastAsia="Calibri" w:hAnsi="Calibri" w:cs="Calibri"/>
-        </w:rPr>
-        <w:t xml:space="preserve"> total dissolved nitrogen</w:t>
-      </w:r>
-      <w:r>
-        <w:rPr>
-          <w:rFonts w:ascii="Calibri" w:eastAsia="Calibri" w:hAnsi="Calibri" w:cs="Calibri"/>
-        </w:rPr>
-        <w:t>;</w:t>
-      </w:r>
-      <w:r>
-        <w:rPr>
-          <w:rFonts w:ascii="Calibri" w:eastAsia="Calibri" w:hAnsi="Calibri" w:cs="Calibri"/>
-        </w:rPr>
-        <w:t xml:space="preserve"> total suspended solids)</w:t>
-      </w:r>
-      <w:r>
-        <w:rPr>
-          <w:rFonts w:ascii="Calibri" w:eastAsia="Calibri" w:hAnsi="Calibri" w:cs="Calibri"/>
-        </w:rPr>
-        <w:t>;</w:t>
-      </w:r>
-      <w:r>
-        <w:rPr>
-          <w:rFonts w:ascii="Calibri" w:eastAsia="Calibri" w:hAnsi="Calibri" w:cs="Calibri"/>
-        </w:rPr>
-        <w:t xml:space="preserve"> </w:t>
-      </w:r>
-      <w:r>
-        <w:rPr>
-          <w:rFonts w:ascii="Calibri" w:eastAsia="Calibri" w:hAnsi="Calibri" w:cs="Calibri"/>
-        </w:rPr>
-        <w:t>short-term sonde data (specific conductivity</w:t>
-      </w:r>
-      <w:r>
-        <w:rPr>
-          <w:rFonts w:ascii="Calibri" w:eastAsia="Calibri" w:hAnsi="Calibri" w:cs="Calibri"/>
-        </w:rPr>
-        <w:t>;</w:t>
-      </w:r>
-      <w:r>
-        <w:rPr>
-          <w:rFonts w:ascii="Calibri" w:eastAsia="Calibri" w:hAnsi="Calibri" w:cs="Calibri"/>
-        </w:rPr>
-        <w:t xml:space="preserve"> turbidity</w:t>
-      </w:r>
-      <w:r>
-        <w:rPr>
-          <w:rFonts w:ascii="Calibri" w:eastAsia="Calibri" w:hAnsi="Calibri" w:cs="Calibri"/>
-        </w:rPr>
-        <w:t>;</w:t>
-      </w:r>
-      <w:r>
-        <w:rPr>
-          <w:rFonts w:ascii="Calibri" w:eastAsia="Calibri" w:hAnsi="Calibri" w:cs="Calibri"/>
-        </w:rPr>
-        <w:t xml:space="preserve"> pH</w:t>
-      </w:r>
-      <w:r>
-        <w:rPr>
-          <w:rFonts w:ascii="Calibri" w:eastAsia="Calibri" w:hAnsi="Calibri" w:cs="Calibri"/>
-        </w:rPr>
-        <w:t>;</w:t>
-      </w:r>
-      <w:r>
-        <w:rPr>
-          <w:rFonts w:ascii="Calibri" w:eastAsia="Calibri" w:hAnsi="Calibri" w:cs="Calibri"/>
-        </w:rPr>
-        <w:t xml:space="preserve"> </w:t>
-      </w:r>
-      <w:r>
-        <w:t>c</w:t>
-      </w:r>
-      <w:r>
-        <w:t>hl</w:t>
-      </w:r>
-      <w:r>
-        <w:t>orophyll</w:t>
-      </w:r>
-      <w:r>
-        <w:t xml:space="preserve"> </w:t>
-      </w:r>
-      <w:r>
-        <w:rPr>
-          <w:rFonts w:ascii="Calibri" w:eastAsia="Calibri" w:hAnsi="Calibri" w:cs="Calibri"/>
-        </w:rPr>
-        <w:t>A</w:t>
-      </w:r>
-      <w:r>
-        <w:rPr>
-          <w:rFonts w:ascii="Calibri" w:eastAsia="Calibri" w:hAnsi="Calibri" w:cs="Calibri"/>
-        </w:rPr>
-        <w:t>;</w:t>
-      </w:r>
-      <w:r>
-        <w:rPr>
-          <w:rFonts w:ascii="Calibri" w:eastAsia="Calibri" w:hAnsi="Calibri" w:cs="Calibri"/>
-        </w:rPr>
-        <w:t xml:space="preserve"> temperature);</w:t>
-      </w:r>
-      <w:r>
-        <w:rPr>
-          <w:rFonts w:ascii="Calibri" w:eastAsia="Calibri" w:hAnsi="Calibri" w:cs="Calibri"/>
-        </w:rPr>
-        <w:t xml:space="preserve"> stream depth data;</w:t>
-      </w:r>
-      <w:r>
-        <w:rPr>
-          <w:rFonts w:ascii="Calibri" w:eastAsia="Calibri" w:hAnsi="Calibri" w:cs="Calibri"/>
-        </w:rPr>
-        <w:t xml:space="preserve"> stream velocity;</w:t>
-      </w:r>
-      <w:r>
-        <w:rPr>
-          <w:rFonts w:ascii="Calibri" w:eastAsia="Calibri" w:hAnsi="Calibri" w:cs="Calibri"/>
-        </w:rPr>
-        <w:t xml:space="preserve"> manual chamber open channel respiration data; </w:t>
-      </w:r>
-      <w:r>
-        <w:rPr>
-          <w:rFonts w:ascii="Calibri" w:eastAsia="Calibri" w:hAnsi="Calibri" w:cs="Calibri"/>
-        </w:rPr>
-        <w:t xml:space="preserve">sensor </w:t>
-      </w:r>
-      <w:r>
-        <w:rPr>
-          <w:rFonts w:ascii="Calibri" w:eastAsia="Calibri" w:hAnsi="Calibri" w:cs="Calibri"/>
-        </w:rPr>
-        <w:t>time-series data (</w:t>
-      </w:r>
-      <w:r>
-        <w:rPr>
-          <w:rFonts w:ascii="Calibri" w:eastAsia="Calibri" w:hAnsi="Calibri" w:cs="Calibri"/>
-        </w:rPr>
-        <w:t>oxygen</w:t>
-      </w:r>
-      <w:r>
-        <w:rPr>
-          <w:rFonts w:ascii="Calibri" w:eastAsia="Calibri" w:hAnsi="Calibri" w:cs="Calibri"/>
-        </w:rPr>
-        <w:t xml:space="preserve">; </w:t>
-      </w:r>
-      <w:r>
-        <w:rPr>
-          <w:rFonts w:ascii="Calibri" w:eastAsia="Calibri" w:hAnsi="Calibri" w:cs="Calibri"/>
-        </w:rPr>
-        <w:t>water pressure</w:t>
-      </w:r>
-      <w:r>
-        <w:rPr>
-          <w:rFonts w:ascii="Calibri" w:eastAsia="Calibri" w:hAnsi="Calibri" w:cs="Calibri"/>
-        </w:rPr>
-        <w:t>;</w:t>
-      </w:r>
-      <w:r>
-        <w:rPr>
-          <w:rFonts w:ascii="Calibri" w:eastAsia="Calibri" w:hAnsi="Calibri" w:cs="Calibri"/>
-        </w:rPr>
-        <w:t xml:space="preserve"> barometri</w:t>
-      </w:r>
-      <w:r>
-        <w:rPr>
-          <w:rFonts w:ascii="Calibri" w:eastAsia="Calibri" w:hAnsi="Calibri" w:cs="Calibri"/>
-        </w:rPr>
-        <w:t>c</w:t>
-      </w:r>
-      <w:r>
-        <w:rPr>
-          <w:rFonts w:ascii="Calibri" w:eastAsia="Calibri" w:hAnsi="Calibri" w:cs="Calibri"/>
-        </w:rPr>
-        <w:t xml:space="preserve"> pressure</w:t>
-      </w:r>
-      <w:r>
-        <w:rPr>
-          <w:rFonts w:ascii="Calibri" w:eastAsia="Calibri" w:hAnsi="Calibri" w:cs="Calibri"/>
-        </w:rPr>
-        <w:t>)</w:t>
-      </w:r>
-      <w:r>
-        <w:rPr>
-          <w:rFonts w:ascii="Calibri" w:eastAsia="Calibri" w:hAnsi="Calibri" w:cs="Calibri"/>
-        </w:rPr>
-        <w:t xml:space="preserve">; </w:t>
-      </w:r>
-      <w:r>
-        <w:rPr>
-          <w:rFonts w:ascii="Calibri" w:eastAsia="Calibri" w:hAnsi="Calibri" w:cs="Calibri"/>
-        </w:rPr>
-        <w:t>field metadata (including qualitative information on in</w:t>
-      </w:r>
-      <w:r>
-        <w:rPr>
-          <w:rFonts w:ascii="Calibri" w:eastAsia="Calibri" w:hAnsi="Calibri" w:cs="Calibri"/>
-        </w:rPr>
-        <w:t xml:space="preserve"> </w:t>
-      </w:r>
-      <w:r>
-        <w:rPr>
-          <w:rFonts w:ascii="Calibri" w:eastAsia="Calibri" w:hAnsi="Calibri" w:cs="Calibri"/>
-        </w:rPr>
-        <w:t>stream and river corridor characteristics)</w:t>
-      </w:r>
-      <w:r>
-        <w:rPr>
-          <w:rFonts w:ascii="Calibri" w:eastAsia="Calibri" w:hAnsi="Calibri" w:cs="Calibri"/>
-        </w:rPr>
-        <w:t>; and environmental context photos taken in the field</w:t>
-      </w:r>
-      <w:bookmarkEnd w:id="6"/>
-      <w:r>
-        <w:rPr>
-          <w:rFonts w:ascii="Calibri" w:eastAsia="Calibri" w:hAnsi="Calibri" w:cs="Calibri"/>
-        </w:rPr>
-        <w:t xml:space="preserve">. The dataset also includes </w:t>
-      </w:r>
-      <w:r>
-        <w:rPr>
-          <w:rFonts w:ascii="Calibri" w:eastAsia="Calibri" w:hAnsi="Calibri" w:cs="Calibri"/>
-        </w:rPr>
-        <w:t xml:space="preserve">a summary file of the sensor data; </w:t>
-      </w:r>
-      <w:r>
-        <w:rPr>
-          <w:rFonts w:ascii="Calibri" w:eastAsia="Calibri" w:hAnsi="Calibri" w:cs="Calibri"/>
-        </w:rPr>
-        <w:t>plots of the sensor data; and R scripts used to generate the plots.</w:t>
-      </w:r>
-      <w:bookmarkEnd w:id="4"/>
-      <w:r>
-        <w:rPr>
-          <w:rFonts w:ascii="Calibri" w:eastAsia="Calibri" w:hAnsi="Calibri" w:cs="Calibri"/>
-        </w:rPr>
-        <w:t xml:space="preserve"> </w:t>
-      </w:r>
-      <w:r>
-        <w:rPr>
-          <w:rFonts w:ascii="Calibri" w:eastAsia="Calibri" w:hAnsi="Calibri" w:cs="Calibri"/>
-        </w:rPr>
-        <w:t>Sensors were only recovered at 15 out of the 17 sites</w:t>
-      </w:r>
-      <w:r>
-        <w:rPr>
-          <w:rFonts w:ascii="Calibri" w:eastAsia="Calibri" w:hAnsi="Calibri" w:cs="Calibri"/>
-        </w:rPr>
-        <w:t>, and not all sensors were recovered at all 15 sites</w:t>
-      </w:r>
-      <w:r>
-        <w:rPr>
-          <w:rFonts w:ascii="Calibri" w:eastAsia="Calibri" w:hAnsi="Calibri" w:cs="Calibri"/>
-        </w:rPr>
-        <w:t xml:space="preserve"> (see Methods section for more details)</w:t>
-      </w:r>
-      <w:r>
-        <w:rPr>
-          <w:rFonts w:ascii="Calibri" w:eastAsia="Calibri" w:hAnsi="Calibri" w:cs="Calibri"/>
-        </w:rPr>
-        <w:t>, therefore all data does not exist at all sites</w:t>
-      </w:r>
-      <w:r>
-        <w:rPr>
-          <w:rFonts w:ascii="Calibri" w:eastAsia="Calibri" w:hAnsi="Calibri" w:cs="Calibri"/>
-        </w:rPr>
-        <w:t xml:space="preserve">. </w:t>
-      </w:r>
-      <w:r>
-        <w:rPr>
-          <w:rFonts w:ascii="Calibri" w:eastAsia="Calibri" w:hAnsi="Calibri" w:cs="Calibri"/>
-        </w:rPr>
-        <w:t xml:space="preserve">Data from a 2022 study at the same sites, as well as additional sites, </w:t>
-      </w:r>
-      <w:r>
-        <w:rPr>
-          <w:rFonts w:ascii="Calibri" w:eastAsia="Calibri" w:hAnsi="Calibri" w:cs="Calibri"/>
-        </w:rPr>
-        <w:t xml:space="preserve"> </w:t>
-      </w:r>
-      <w:r>
-        <w:rPr>
-          <w:rFonts w:ascii="Calibri" w:eastAsia="Calibri" w:hAnsi="Calibri" w:cs="Calibri"/>
-        </w:rPr>
-        <w:t xml:space="preserve">can be found at </w:t>
-      </w:r>
-      <w:hyperlink r:id="rId11">
+        <w:t>This data package is associated with the publication “</w:t>
+      </w:r>
+      <w:r>
+        <w:rPr>
+          <w:rStyle w:val="ui-provider"/>
+        </w:rPr>
+        <w:t>A Meta-Analysis of the Influence of Climate, Time-Since-Fire and Burn Extent on Stream Biogeochemical Responses to Wildfire</w:t>
+      </w:r>
+      <w:r>
+        <w:rPr>
+          <w:rStyle w:val="ui-provider"/>
+        </w:rPr>
+        <w:t xml:space="preserve">” submitted to </w:t>
+      </w:r>
+      <w:r>
+        <w:rPr>
+          <w:rStyle w:val="ui-provider"/>
+          <w:b/>
+          <w:bCs/>
+          <w:i/>
+          <w:iCs/>
+        </w:rPr>
+        <w:t xml:space="preserve">GEOPHYSICAL RESEARCH LETTERS (CAVAIANI ET AL., 2024). </w:t>
+      </w:r>
+      <w:r>
+        <w:rPr>
+          <w:rStyle w:val="ui-provider"/>
+        </w:rPr>
+        <w:t>This study is a synthesis of previously published literature investigating the effects of wildfires across spatial and temporal scales. The study aims to understand the cumulative effects of wildfires across gradients of climate, time-since-fire, and burn extent. This study uses meta-analytical techniques to evalu</w:t>
+      </w:r>
+      <w:r>
+        <w:rPr>
+          <w:rStyle w:val="ui-provider"/>
+        </w:rPr>
+        <w:t>at</w:t>
+      </w:r>
+      <w:r>
+        <w:rPr>
+          <w:rStyle w:val="ui-provider"/>
+        </w:rPr>
+        <w:t xml:space="preserve">e the effect of wildfire on in-stream responses from reference and fire-impacted sites. </w:t>
+      </w:r>
+      <w:r>
+        <w:rPr>
+          <w:rStyle w:val="ui-provider"/>
+        </w:rPr>
+        <w:t xml:space="preserve">This study compiles data and metadata from 18 total publications that includes 1) surface water geochemistry data (dissolved organic carbon; nitrate), 2) climate classifications, 3) year of the wildfire, 4) the time lag between when the fire occurred and when the sampling occurred, and 5) study design of the publication. In total, this meta-analysis draws data from 18 publications spanning 8 climate guilds, 62 watersheds, and 20 unique wildfires. A pseudo yield metric was calculated to facilitate intercomparisons across watersheds of different sizes. To analyze the proportional difference between burned and unburned in-stream solute concentrations, we calculated the effect size statistical metric. </w:t>
+      </w:r>
+      <w:r>
+        <w:rPr>
+          <w:rStyle w:val="ui-provider"/>
+        </w:rPr>
+        <w:t>The dataset also includes a summary file that consists of site level metadata, climate characteristics and the effect size calculated for each site included in the study.</w:t>
+      </w:r>
+      <w:r>
+        <w:rPr>
+          <w:rStyle w:val="ui-provider"/>
+        </w:rPr>
+        <w:t xml:space="preserve"> Subsequent statistical analysis was conducted to capture the effects across climate, time-since-fire, and burn extent. </w:t>
+      </w:r>
+      <w:r>
+        <w:rPr>
+          <w:rStyle w:val="ui-provider"/>
+        </w:rPr>
+        <w:t xml:space="preserve">All scripts are in R and the associated data can be found at this data repository: </w:t>
+      </w:r>
+      <w:hyperlink r:id="rId11" w:history="1">
         <w:r>
           <w:rPr>
             <w:rStyle w:val="Hyperlink"/>
-            <w:rFonts w:ascii="Calibri" w:eastAsia="Calibri" w:hAnsi="Calibri" w:cs="Calibri"/>
           </w:rPr>
-          <w:t>https://data.ess-dive.lbl.gov/view/doi:10.15485/1969566</w:t>
+          <w:t>https://github.com/river-corridors-sfa/rc_sfa-rc-3-wenas-meta</w:t>
         </w:r>
       </w:hyperlink>
       <w:r>
         <w:rPr>
+          <w:rStyle w:val="ui-provider"/>
+        </w:rPr>
+        <w:t>.</w:t>
+      </w:r>
+    </w:p>
+    <w:p>
+      <w:pPr>
+        <w:spacing w:line="240" w:lineRule="auto"/>
+      </w:pPr>
+      <w:bookmarkStart w:id="4" w:name="_Hlk131768137"/>
+      <w:r>
+        <w:rPr>
           <w:rFonts w:ascii="Calibri" w:eastAsia="Calibri" w:hAnsi="Calibri" w:cs="Calibri"/>
         </w:rPr>
-        <w:t>.</w:t>
-      </w:r>
-      <w:r>
-        <w:rPr>
-          <w:rFonts w:ascii="Calibri" w:eastAsia="Calibri" w:hAnsi="Calibri" w:cs="Calibri"/>
-        </w:rPr>
         <w:t xml:space="preserve"> </w:t>
       </w:r>
-      <w:bookmarkStart w:id="7" w:name="_Hlk131768127"/>
+      <w:bookmarkStart w:id="5" w:name="_Hlk131768127"/>
       <w:bookmarkEnd w:id="0"/>
       <w:bookmarkEnd w:id="1"/>
       <w:bookmarkEnd w:id="2"/>
-      <w:bookmarkEnd w:id="5"/>
+      <w:bookmarkEnd w:id="4"/>
     </w:p>
     <w:tbl>
       <w:tblPr>
@@ -743,6 +324,7 @@
         <w:pStyle w:val="NoSpacing"/>
         <w:rPr>
           <w:rFonts w:ascii="Calibri" w:eastAsia="Calibri" w:hAnsi="Calibri" w:cs="Calibri"/>
+          <w:color w:val="222222"/>
         </w:rPr>
       </w:pPr>
       <w:r>
@@ -750,70 +332,86 @@
           <w:rFonts w:ascii="Calibri" w:eastAsia="Calibri" w:hAnsi="Calibri" w:cs="Calibri"/>
           <w:color w:val="222222"/>
         </w:rPr>
-        <w:t>We monitored diurnal dissolved oxygen dynamics and water pressure at 1-minute intervals from May-July in 2023 using in</w:t>
-      </w:r>
+        <w:t>We performed a systematic literature search in September 2023 on Scopus and Web of Science using keywords: “wildfire” OR “fire” AND “dissolved organic carbon” OR “nitrate” AND “concentration” AND “export” OR “discharge” OR “stream” OR “river” OR “creek” OR “</w:t>
+      </w:r>
+      <w:proofErr w:type="gramStart"/>
       <w:r>
         <w:rPr>
           <w:rFonts w:ascii="Calibri" w:eastAsia="Calibri" w:hAnsi="Calibri" w:cs="Calibri"/>
           <w:color w:val="222222"/>
         </w:rPr>
-        <w:t xml:space="preserve"> </w:t>
-      </w:r>
+        <w:t>watershed</w:t>
+      </w:r>
+      <w:proofErr w:type="gramEnd"/>
       <w:r>
         <w:rPr>
           <w:rFonts w:ascii="Calibri" w:eastAsia="Calibri" w:hAnsi="Calibri" w:cs="Calibri"/>
           <w:color w:val="222222"/>
         </w:rPr>
-        <w:t>stream sensors at 17 sites by 2-person teams in multiple rivers within the Yakima River Basin. Each site was instrumented with a MiniDOT Oxygen Logger (PME) and HOBO Water Level Data Logger (Onset) during the week of May 15-20, 2023. In</w:t>
-      </w:r>
-      <w:r>
+        <w:t>”</w:t>
+      </w:r>
+    </w:p>
+    <w:p>
+      <w:pPr>
+        <w:pStyle w:val="NoSpacing"/>
         <w:rPr>
           <w:rFonts w:ascii="Calibri" w:eastAsia="Calibri" w:hAnsi="Calibri" w:cs="Calibri"/>
           <w:color w:val="222222"/>
         </w:rPr>
-        <w:t xml:space="preserve"> </w:t>
-      </w:r>
-      <w:r>
+      </w:pPr>
+    </w:p>
+    <w:p>
+      <w:pPr>
+        <w:pStyle w:val="NoSpacing"/>
         <w:rPr>
           <w:rFonts w:ascii="Calibri" w:eastAsia="Calibri" w:hAnsi="Calibri" w:cs="Calibri"/>
           <w:color w:val="222222"/>
         </w:rPr>
-        <w:t xml:space="preserve">stream sensors were deployed either on a cinderblock lying on the bottom of the streambed placed as close to the thalweg as possible, </w:t>
-      </w:r>
+      </w:pPr>
+    </w:p>
+    <w:p>
+      <w:pPr>
+        <w:pStyle w:val="NoSpacing"/>
+        <w:rPr>
+          <w:rFonts w:ascii="Calibri" w:eastAsia="Calibri" w:hAnsi="Calibri" w:cs="Calibri"/>
+        </w:rPr>
+      </w:pPr>
       <w:r>
         <w:rPr>
           <w:rFonts w:ascii="Calibri" w:eastAsia="Calibri" w:hAnsi="Calibri" w:cs="Calibri"/>
           <w:color w:val="222222"/>
         </w:rPr>
-        <w:t xml:space="preserve">on a </w:t>
+        <w:t>We monitored diurnal dissolved oxygen dynamics and water pressure at 1-minute intervals from May-July in 2023 using in</w:t>
       </w:r>
       <w:r>
         <w:rPr>
           <w:rFonts w:ascii="Calibri" w:eastAsia="Calibri" w:hAnsi="Calibri" w:cs="Calibri"/>
           <w:color w:val="222222"/>
         </w:rPr>
-        <w:t xml:space="preserve">piece of rebar installed in the stream, or both. </w:t>
+        <w:t xml:space="preserve"> </w:t>
       </w:r>
       <w:r>
         <w:rPr>
           <w:rFonts w:ascii="Calibri" w:eastAsia="Calibri" w:hAnsi="Calibri" w:cs="Calibri"/>
           <w:color w:val="222222"/>
         </w:rPr>
-        <w:t>T</w:t>
-      </w:r>
+        <w:t xml:space="preserve">stream sensors at 17 sites by 2-person teams in multiple rivers within the Yakima River Basin. Each site was instrumented with a </w:t>
+      </w:r>
+      <w:proofErr w:type="spellStart"/>
       <w:r>
         <w:rPr>
           <w:rFonts w:ascii="Calibri" w:eastAsia="Calibri" w:hAnsi="Calibri" w:cs="Calibri"/>
           <w:color w:val="222222"/>
         </w:rPr>
-        <w:t>eams collected sample data, additional sensor data, qualitative metadata, and environmental context photos, at the same 17 sites during the week of May 22-25, 2023. Sensors from May deployments were retrieved by teams during the week of July 18-27. Due to high flow conditions, the sensors at one site were unable to be retrieved during the week of July 18-27 so a team went out to that site on September 25, 2023. Upon arrival, the team was only able to recover one HOBO Water Level. Due to high flow conditions throughout the deployment period, all sensors at 2 of the 17 sites were washed away and not recovered. At an additional 3 sites, sensors installed on the cinderblock were lost</w:t>
-      </w:r>
+        <w:t>MiniDOT</w:t>
+      </w:r>
+      <w:proofErr w:type="spellEnd"/>
       <w:r>
         <w:rPr>
           <w:rFonts w:ascii="Calibri" w:eastAsia="Calibri" w:hAnsi="Calibri" w:cs="Calibri"/>
           <w:color w:val="222222"/>
         </w:rPr>
-        <w:t>;</w:t>
+        <w:t xml:space="preserve"> Oxygen Logger (PME) and HOBO Water Level Data Logger (Onset) during the week of May 15-20, 2023. In</w:t>
       </w:r>
       <w:r>
         <w:rPr>
@@ -827,37 +425,110 @@
           <w:rFonts w:ascii="Calibri" w:eastAsia="Calibri" w:hAnsi="Calibri" w:cs="Calibri"/>
           <w:color w:val="222222"/>
         </w:rPr>
-        <w:t>however,</w:t>
+        <w:t xml:space="preserve">stream sensors were deployed either on a cinderblock lying on the bottom of the streambed placed as close to the thalweg as possible, </w:t>
       </w:r>
       <w:r>
         <w:rPr>
           <w:rFonts w:ascii="Calibri" w:eastAsia="Calibri" w:hAnsi="Calibri" w:cs="Calibri"/>
           <w:color w:val="222222"/>
         </w:rPr>
-        <w:t xml:space="preserve"> the rebar sensors were recovered. The same teams also measured depth and velocity measurements along multiple transects using both manual measurements with a Swoffer Wading Rod, and the </w:t>
+        <w:t xml:space="preserve">on a </w:t>
       </w:r>
       <w:r>
         <w:rPr>
           <w:rFonts w:ascii="Calibri" w:eastAsia="Calibri" w:hAnsi="Calibri" w:cs="Calibri"/>
           <w:color w:val="222222"/>
         </w:rPr>
-        <w:t xml:space="preserve">Float </w:t>
+        <w:t xml:space="preserve">piece of rebar installed in the stream, or both. </w:t>
       </w:r>
       <w:r>
         <w:rPr>
           <w:rFonts w:ascii="Calibri" w:eastAsia="Calibri" w:hAnsi="Calibri" w:cs="Calibri"/>
           <w:color w:val="222222"/>
         </w:rPr>
-        <w:t xml:space="preserve">method during the week of July 18-27. See SSF_Field_Protocol.pdf for field method details. Surface water samples were processed and analyzed in the laboratory after field collection. For details regarding laboratory methods, see the alphanumeric methods codes located in the header rows of the chemistry data csv file and their associated definitions in SSF_Methods_Codes.csv. </w:t>
+        <w:t>T</w:t>
       </w:r>
       <w:r>
         <w:rPr>
           <w:rFonts w:ascii="Calibri" w:eastAsia="Calibri" w:hAnsi="Calibri" w:cs="Calibri"/>
+          <w:color w:val="222222"/>
+        </w:rPr>
+        <w:t>eams collected sample data, additional sensor data, qualitative metadata, and environmental context photos, at the same 17 sites during the week of May 22-25, 2023. Sensors from May deployments were retrieved by teams during the week of July 18-27. Due to high flow conditions, the sensors at one site were unable to be retrieved during the week of July 18-27 so a team went out to that site on September 25, 2023. Upon arrival, the team was only able to recover one HOBO Water Level. Due to high flow conditions throughout the deployment period, all sensors at 2 of the 17 sites were washed away and not recovered. At an additional 3 sites, sensors installed on the cinderblock were lost</w:t>
+      </w:r>
+      <w:r>
+        <w:rPr>
+          <w:rFonts w:ascii="Calibri" w:eastAsia="Calibri" w:hAnsi="Calibri" w:cs="Calibri"/>
+          <w:color w:val="222222"/>
+        </w:rPr>
+        <w:t>;</w:t>
+      </w:r>
+      <w:r>
+        <w:rPr>
+          <w:rFonts w:ascii="Calibri" w:eastAsia="Calibri" w:hAnsi="Calibri" w:cs="Calibri"/>
+          <w:color w:val="222222"/>
         </w:rPr>
         <w:t xml:space="preserve"> </w:t>
       </w:r>
+      <w:r>
+        <w:rPr>
+          <w:rFonts w:ascii="Calibri" w:eastAsia="Calibri" w:hAnsi="Calibri" w:cs="Calibri"/>
+          <w:color w:val="222222"/>
+        </w:rPr>
+        <w:t>however,</w:t>
+      </w:r>
+      <w:r>
+        <w:rPr>
+          <w:rFonts w:ascii="Calibri" w:eastAsia="Calibri" w:hAnsi="Calibri" w:cs="Calibri"/>
+          <w:color w:val="222222"/>
+        </w:rPr>
+        <w:t xml:space="preserve"> the rebar sensors were recovered. The same teams also measured depth and velocity measurements along multiple transects using both manual measurements with a </w:t>
+      </w:r>
+      <w:proofErr w:type="spellStart"/>
+      <w:r>
+        <w:rPr>
+          <w:rFonts w:ascii="Calibri" w:eastAsia="Calibri" w:hAnsi="Calibri" w:cs="Calibri"/>
+          <w:color w:val="222222"/>
+        </w:rPr>
+        <w:t>Swoffer</w:t>
+      </w:r>
+      <w:proofErr w:type="spellEnd"/>
+      <w:r>
+        <w:rPr>
+          <w:rFonts w:ascii="Calibri" w:eastAsia="Calibri" w:hAnsi="Calibri" w:cs="Calibri"/>
+          <w:color w:val="222222"/>
+        </w:rPr>
+        <w:t xml:space="preserve"> Wading Rod, and the </w:t>
+      </w:r>
+      <w:r>
+        <w:rPr>
+          <w:rFonts w:ascii="Calibri" w:eastAsia="Calibri" w:hAnsi="Calibri" w:cs="Calibri"/>
+          <w:color w:val="222222"/>
+        </w:rPr>
+        <w:t xml:space="preserve">Float </w:t>
+      </w:r>
+      <w:r>
+        <w:rPr>
+          <w:rFonts w:ascii="Calibri" w:eastAsia="Calibri" w:hAnsi="Calibri" w:cs="Calibri"/>
+          <w:color w:val="222222"/>
+        </w:rPr>
+        <w:t xml:space="preserve">method during the week of July 18-27. See SSF_Field_Protocol.pdf for field method details. Surface water samples were processed and analyzed in </w:t>
+      </w:r>
+      <w:r>
+        <w:rPr>
+          <w:rFonts w:ascii="Calibri" w:eastAsia="Calibri" w:hAnsi="Calibri" w:cs="Calibri"/>
+          <w:color w:val="222222"/>
+        </w:rPr>
+        <w:lastRenderedPageBreak/>
+        <w:t xml:space="preserve">the laboratory after field collection. For details regarding laboratory methods, see the alphanumeric methods codes located in the header rows of the chemistry data csv file and their associated definitions in SSF_Methods_Codes.csv. </w:t>
+      </w:r>
+      <w:r>
+        <w:rPr>
+          <w:rFonts w:ascii="Calibri" w:eastAsia="Calibri" w:hAnsi="Calibri" w:cs="Calibri"/>
+        </w:rPr>
+        <w:t xml:space="preserve"> </w:t>
+      </w:r>
     </w:p>
-    <w:bookmarkEnd w:id="7"/>
+    <w:bookmarkEnd w:id="5"/>
     <w:p>
       <w:pPr>
         <w:pStyle w:val="CommentText"/>
@@ -900,7 +571,7 @@
                 <w:caps/>
               </w:rPr>
             </w:pPr>
-            <w:bookmarkStart w:id="8" w:name="_Hlk147757372"/>
+            <w:bookmarkStart w:id="6" w:name="_Hlk147757372"/>
             <w:r>
               <w:rPr>
                 <w:rFonts w:eastAsia="Times New Roman"/>
@@ -927,7 +598,7 @@
         </w:tc>
       </w:tr>
     </w:tbl>
-    <w:bookmarkEnd w:id="8"/>
+    <w:bookmarkEnd w:id="6"/>
     <w:p>
       <w:pPr>
         <w:pStyle w:val="CommentText"/>
@@ -946,7 +617,6 @@
           <w:sz w:val="8"/>
           <w:szCs w:val="8"/>
         </w:rPr>
-        <w:lastRenderedPageBreak/>
         <w:drawing>
           <wp:inline distT="0" distB="0" distL="0" distR="0" wp14:anchorId="177B94EC" wp14:editId="10930BF0">
             <wp:extent cx="3424687" cy="2905495"/>
@@ -1096,7 +766,23 @@
           <w:sz w:val="22"/>
           <w:szCs w:val="22"/>
         </w:rPr>
-        <w:t xml:space="preserve">Due to close proximity of some sites, not all sites are visually distinguishable on the figure. </w:t>
+        <w:t xml:space="preserve">Due to </w:t>
+      </w:r>
+      <w:proofErr w:type="gramStart"/>
+      <w:r>
+        <w:rPr>
+          <w:sz w:val="22"/>
+          <w:szCs w:val="22"/>
+        </w:rPr>
+        <w:t>close proximity</w:t>
+      </w:r>
+      <w:proofErr w:type="gramEnd"/>
+      <w:r>
+        <w:rPr>
+          <w:sz w:val="22"/>
+          <w:szCs w:val="22"/>
+        </w:rPr>
+        <w:t xml:space="preserve"> of some sites, not all sites are visually distinguishable on the figure. </w:t>
       </w:r>
       <w:r>
         <w:rPr>
@@ -1173,7 +859,23 @@
           <w:sz w:val="22"/>
           <w:szCs w:val="22"/>
         </w:rPr>
-        <w:t>– Each sampling event has a unique Parent_ID in the format SS</w:t>
+        <w:t xml:space="preserve">– Each sampling event has a unique </w:t>
+      </w:r>
+      <w:proofErr w:type="spellStart"/>
+      <w:r>
+        <w:rPr>
+          <w:sz w:val="22"/>
+          <w:szCs w:val="22"/>
+        </w:rPr>
+        <w:t>Parent_ID</w:t>
+      </w:r>
+      <w:proofErr w:type="spellEnd"/>
+      <w:r>
+        <w:rPr>
+          <w:sz w:val="22"/>
+          <w:szCs w:val="22"/>
+        </w:rPr>
+        <w:t xml:space="preserve"> in the format SS</w:t>
       </w:r>
       <w:r>
         <w:rPr>
@@ -1194,7 +896,23 @@
           <w:sz w:val="22"/>
           <w:szCs w:val="22"/>
         </w:rPr>
-        <w:t>#. The field metadata and data files all contain these unique IDs and can be mapped across each other accordingly. The Parent_ID may have other indicators appended when referring to samples. See figure below for details.</w:t>
+        <w:t xml:space="preserve">#. The field metadata and data files all contain these unique IDs and can be mapped across each other accordingly. The </w:t>
+      </w:r>
+      <w:proofErr w:type="spellStart"/>
+      <w:r>
+        <w:rPr>
+          <w:sz w:val="22"/>
+          <w:szCs w:val="22"/>
+        </w:rPr>
+        <w:t>Parent_ID</w:t>
+      </w:r>
+      <w:proofErr w:type="spellEnd"/>
+      <w:r>
+        <w:rPr>
+          <w:sz w:val="22"/>
+          <w:szCs w:val="22"/>
+        </w:rPr>
+        <w:t xml:space="preserve"> may have other indicators appended when referring to samples. See figure below for details.</w:t>
       </w:r>
     </w:p>
     <w:p>
@@ -1207,8 +925,9 @@
         <w:rPr>
           <w:noProof/>
         </w:rPr>
+        <w:lastRenderedPageBreak/>
         <w:drawing>
-          <wp:inline distT="0" distB="0" distL="0" distR="0" wp14:anchorId="308A2B15" wp14:editId="1386C572">
+          <wp:inline distT="0" distB="0" distL="0" distR="0" wp14:anchorId="308A2B15" wp14:editId="0367B46C">
             <wp:extent cx="5943600" cy="2632075"/>
             <wp:effectExtent l="0" t="0" r="0" b="0"/>
             <wp:docPr id="1" name="Picture 1" descr="Panel 1 - Name: Parent_ID; Example: SSF_01; Description: All samples from one sampling event start with the Parent_ID. Parent_ID can be found in the sensor data files and SSF_Field_Metadata.csv.&#10;&#10;Panel 2 - Name: Sample_Name; Example: SSF_01_Water; Description: When referring to all samples of a given material from one sampling event, the Sample_Name consists of the Parent_ID followed by an indicator of the material. An example of this can be found in SSF_Metadata_IGSN-Mapping.csv.&#10;&#10;Panel 3 - Name: Sample_Name; Example: SSF_01_TSS-1, SSF_01_OCN-1, SSF_01_OCN-2, SSF_01_OCN-3; Description: When referring to individual samples, the Sample_Name consists of the Parent_ID followed by an analysis-specific indicator code and may include the replicate number. An example of this can be found in SSF_Water_TSS.csv and SSF_Water_NPOC_TN.csv. Please note that the sample types and example files listed are non-exhaustive "/>
@@ -1291,7 +1010,23 @@
           <w:sz w:val="22"/>
           <w:szCs w:val="22"/>
         </w:rPr>
-        <w:t xml:space="preserve">Each physical site has a "Site_ID" </w:t>
+        <w:t>Each physical site has a "</w:t>
+      </w:r>
+      <w:proofErr w:type="spellStart"/>
+      <w:r>
+        <w:rPr>
+          <w:sz w:val="22"/>
+          <w:szCs w:val="22"/>
+        </w:rPr>
+        <w:t>Site_ID</w:t>
+      </w:r>
+      <w:proofErr w:type="spellEnd"/>
+      <w:r>
+        <w:rPr>
+          <w:sz w:val="22"/>
+          <w:szCs w:val="22"/>
+        </w:rPr>
+        <w:t xml:space="preserve">" </w:t>
       </w:r>
       <w:r>
         <w:rPr>
@@ -1305,7 +1040,23 @@
           <w:sz w:val="22"/>
           <w:szCs w:val="22"/>
         </w:rPr>
-        <w:t xml:space="preserve">ach sampling event in time at that Site has a "Parent_ID" </w:t>
+        <w:t>ach sampling event in time at that Site has a "</w:t>
+      </w:r>
+      <w:proofErr w:type="spellStart"/>
+      <w:r>
+        <w:rPr>
+          <w:sz w:val="22"/>
+          <w:szCs w:val="22"/>
+        </w:rPr>
+        <w:t>Parent_ID</w:t>
+      </w:r>
+      <w:proofErr w:type="spellEnd"/>
+      <w:r>
+        <w:rPr>
+          <w:sz w:val="22"/>
+          <w:szCs w:val="22"/>
+        </w:rPr>
+        <w:t xml:space="preserve">" </w:t>
       </w:r>
       <w:r>
         <w:rPr>
@@ -1361,7 +1112,23 @@
           <w:sz w:val="22"/>
           <w:szCs w:val="22"/>
         </w:rPr>
-        <w:t xml:space="preserve">, Site_ID </w:t>
+        <w:t xml:space="preserve">, </w:t>
+      </w:r>
+      <w:proofErr w:type="spellStart"/>
+      <w:r>
+        <w:rPr>
+          <w:sz w:val="22"/>
+          <w:szCs w:val="22"/>
+        </w:rPr>
+        <w:t>Site_ID</w:t>
+      </w:r>
+      <w:proofErr w:type="spellEnd"/>
+      <w:r>
+        <w:rPr>
+          <w:sz w:val="22"/>
+          <w:szCs w:val="22"/>
+        </w:rPr>
+        <w:t xml:space="preserve"> </w:t>
       </w:r>
       <w:r>
         <w:rPr>
@@ -1389,14 +1156,29 @@
           <w:sz w:val="22"/>
           <w:szCs w:val="22"/>
         </w:rPr>
-        <w:t xml:space="preserve"> and the resulting Parent_ID of the samples was </w:t>
-      </w:r>
-      <w:r>
-        <w:rPr>
-          <w:sz w:val="22"/>
-          <w:szCs w:val="22"/>
-        </w:rPr>
-        <w:lastRenderedPageBreak/>
+        <w:t xml:space="preserve"> and the resulting </w:t>
+      </w:r>
+      <w:proofErr w:type="spellStart"/>
+      <w:r>
+        <w:rPr>
+          <w:sz w:val="22"/>
+          <w:szCs w:val="22"/>
+        </w:rPr>
+        <w:t>Parent_ID</w:t>
+      </w:r>
+      <w:proofErr w:type="spellEnd"/>
+      <w:r>
+        <w:rPr>
+          <w:sz w:val="22"/>
+          <w:szCs w:val="22"/>
+        </w:rPr>
+        <w:t xml:space="preserve"> of the samples was S</w:t>
+      </w:r>
+      <w:r>
+        <w:rPr>
+          <w:sz w:val="22"/>
+          <w:szCs w:val="22"/>
+        </w:rPr>
         <w:t>S</w:t>
       </w:r>
       <w:r>
@@ -1411,13 +1193,6 @@
           <w:sz w:val="22"/>
           <w:szCs w:val="22"/>
         </w:rPr>
-        <w:t>S</w:t>
-      </w:r>
-      <w:r>
-        <w:rPr>
-          <w:sz w:val="22"/>
-          <w:szCs w:val="22"/>
-        </w:rPr>
         <w:t>045</w:t>
       </w:r>
       <w:r>
@@ -1453,7 +1228,23 @@
           <w:sz w:val="22"/>
           <w:szCs w:val="22"/>
         </w:rPr>
-        <w:t xml:space="preserve">, Site_ID </w:t>
+        <w:t xml:space="preserve">, </w:t>
+      </w:r>
+      <w:proofErr w:type="spellStart"/>
+      <w:r>
+        <w:rPr>
+          <w:sz w:val="22"/>
+          <w:szCs w:val="22"/>
+        </w:rPr>
+        <w:t>Site_ID</w:t>
+      </w:r>
+      <w:proofErr w:type="spellEnd"/>
+      <w:r>
+        <w:rPr>
+          <w:sz w:val="22"/>
+          <w:szCs w:val="22"/>
+        </w:rPr>
+        <w:t xml:space="preserve"> </w:t>
       </w:r>
       <w:r>
         <w:rPr>
@@ -1481,7 +1272,23 @@
           <w:sz w:val="22"/>
           <w:szCs w:val="22"/>
         </w:rPr>
-        <w:t xml:space="preserve"> and the resulting Parent_ID of the sample was </w:t>
+        <w:t xml:space="preserve"> and the resulting </w:t>
+      </w:r>
+      <w:proofErr w:type="spellStart"/>
+      <w:r>
+        <w:rPr>
+          <w:sz w:val="22"/>
+          <w:szCs w:val="22"/>
+        </w:rPr>
+        <w:t>Parent_ID</w:t>
+      </w:r>
+      <w:proofErr w:type="spellEnd"/>
+      <w:r>
+        <w:rPr>
+          <w:sz w:val="22"/>
+          <w:szCs w:val="22"/>
+        </w:rPr>
+        <w:t xml:space="preserve"> of the sample was </w:t>
       </w:r>
       <w:r>
         <w:rPr>
@@ -1509,7 +1316,39 @@
           <w:sz w:val="22"/>
           <w:szCs w:val="22"/>
         </w:rPr>
-        <w:t xml:space="preserve"> both the Site_ID and the Parent_ID to indicate which </w:t>
+        <w:t xml:space="preserve"> both the </w:t>
+      </w:r>
+      <w:proofErr w:type="spellStart"/>
+      <w:r>
+        <w:rPr>
+          <w:sz w:val="22"/>
+          <w:szCs w:val="22"/>
+        </w:rPr>
+        <w:t>Site_ID</w:t>
+      </w:r>
+      <w:proofErr w:type="spellEnd"/>
+      <w:r>
+        <w:rPr>
+          <w:sz w:val="22"/>
+          <w:szCs w:val="22"/>
+        </w:rPr>
+        <w:t xml:space="preserve"> and the </w:t>
+      </w:r>
+      <w:proofErr w:type="spellStart"/>
+      <w:r>
+        <w:rPr>
+          <w:sz w:val="22"/>
+          <w:szCs w:val="22"/>
+        </w:rPr>
+        <w:t>Parent_ID</w:t>
+      </w:r>
+      <w:proofErr w:type="spellEnd"/>
+      <w:r>
+        <w:rPr>
+          <w:sz w:val="22"/>
+          <w:szCs w:val="22"/>
+        </w:rPr>
+        <w:t xml:space="preserve"> to indicate which </w:t>
       </w:r>
       <w:r>
         <w:rPr>
@@ -1523,7 +1362,15 @@
           <w:sz w:val="22"/>
           <w:szCs w:val="22"/>
         </w:rPr>
-        <w:t>ite the sensor was deployed (Site</w:t>
+        <w:t>ite the sensor was deployed (</w:t>
+      </w:r>
+      <w:proofErr w:type="spellStart"/>
+      <w:r>
+        <w:rPr>
+          <w:sz w:val="22"/>
+          <w:szCs w:val="22"/>
+        </w:rPr>
+        <w:t>Site</w:t>
       </w:r>
       <w:r>
         <w:rPr>
@@ -1537,7 +1384,15 @@
           <w:sz w:val="22"/>
           <w:szCs w:val="22"/>
         </w:rPr>
-        <w:t xml:space="preserve">ID) and which sampling event the data is most relevant </w:t>
+        <w:t>ID</w:t>
+      </w:r>
+      <w:proofErr w:type="spellEnd"/>
+      <w:r>
+        <w:rPr>
+          <w:sz w:val="22"/>
+          <w:szCs w:val="22"/>
+        </w:rPr>
+        <w:t xml:space="preserve">) and which sampling event the data is most relevant </w:t>
       </w:r>
       <w:r>
         <w:rPr>
@@ -1551,7 +1406,23 @@
           <w:sz w:val="22"/>
           <w:szCs w:val="22"/>
         </w:rPr>
-        <w:t xml:space="preserve">(Parent_ID). The identifier most relevant to the data </w:t>
+        <w:t>(</w:t>
+      </w:r>
+      <w:proofErr w:type="spellStart"/>
+      <w:r>
+        <w:rPr>
+          <w:sz w:val="22"/>
+          <w:szCs w:val="22"/>
+        </w:rPr>
+        <w:t>Parent_ID</w:t>
+      </w:r>
+      <w:proofErr w:type="spellEnd"/>
+      <w:r>
+        <w:rPr>
+          <w:sz w:val="22"/>
+          <w:szCs w:val="22"/>
+        </w:rPr>
+        <w:t xml:space="preserve">). The identifier most relevant to the data </w:t>
       </w:r>
       <w:r>
         <w:rPr>
@@ -1812,8 +1683,8 @@
         </w:rPr>
         <w:t xml:space="preserve">) </w:t>
       </w:r>
-      <w:bookmarkStart w:id="9" w:name="_Hlk107216030"/>
-      <w:bookmarkStart w:id="10" w:name="_Hlk107215851"/>
+      <w:bookmarkStart w:id="7" w:name="_Hlk107216030"/>
+      <w:bookmarkStart w:id="8" w:name="_Hlk107215851"/>
       <w:r>
         <w:rPr>
           <w:sz w:val="22"/>
@@ -1835,7 +1706,7 @@
         </w:rPr>
         <w:t xml:space="preserve">sample number (IGSN) </w:t>
       </w:r>
-      <w:bookmarkEnd w:id="9"/>
+      <w:bookmarkEnd w:id="7"/>
       <w:r>
         <w:rPr>
           <w:sz w:val="22"/>
@@ -1843,7 +1714,7 @@
         </w:rPr>
         <w:t>mapping file</w:t>
       </w:r>
-      <w:bookmarkEnd w:id="10"/>
+      <w:bookmarkEnd w:id="8"/>
       <w:r>
         <w:rPr>
           <w:sz w:val="22"/>
@@ -1905,8 +1776,17 @@
           <w:sz w:val="22"/>
           <w:szCs w:val="22"/>
         </w:rPr>
-        <w:t>The BarotrollAtm</w:t>
-      </w:r>
+        <w:t xml:space="preserve">The </w:t>
+      </w:r>
+      <w:proofErr w:type="spellStart"/>
+      <w:r>
+        <w:rPr>
+          <w:sz w:val="22"/>
+          <w:szCs w:val="22"/>
+        </w:rPr>
+        <w:t>BarotrollAtm</w:t>
+      </w:r>
+      <w:proofErr w:type="spellEnd"/>
       <w:r>
         <w:rPr>
           <w:sz w:val="22"/>
@@ -1933,8 +1813,17 @@
           <w:sz w:val="22"/>
           <w:szCs w:val="22"/>
         </w:rPr>
-        <w:t>, DepthHOBO</w:t>
-      </w:r>
+        <w:t xml:space="preserve">, </w:t>
+      </w:r>
+      <w:proofErr w:type="spellStart"/>
+      <w:r>
+        <w:rPr>
+          <w:sz w:val="22"/>
+          <w:szCs w:val="22"/>
+        </w:rPr>
+        <w:t>DepthHOBO</w:t>
+      </w:r>
+      <w:proofErr w:type="spellEnd"/>
       <w:r>
         <w:rPr>
           <w:sz w:val="22"/>
@@ -1961,8 +1850,17 @@
           <w:sz w:val="22"/>
           <w:szCs w:val="22"/>
         </w:rPr>
-        <w:t>, MantaRiver</w:t>
-      </w:r>
+        <w:t xml:space="preserve">, </w:t>
+      </w:r>
+      <w:proofErr w:type="spellStart"/>
+      <w:r>
+        <w:rPr>
+          <w:sz w:val="22"/>
+          <w:szCs w:val="22"/>
+        </w:rPr>
+        <w:t>MantaRiver</w:t>
+      </w:r>
+      <w:proofErr w:type="spellEnd"/>
       <w:r>
         <w:rPr>
           <w:rFonts w:ascii="Calibri" w:eastAsia="Calibri" w:hAnsi="Calibri" w:cs="Calibri"/>
@@ -2076,6 +1974,7 @@
         </w:rPr>
         <w:t xml:space="preserve">, </w:t>
       </w:r>
+      <w:proofErr w:type="spellStart"/>
       <w:r>
         <w:rPr>
           <w:sz w:val="22"/>
@@ -2083,6 +1982,7 @@
         </w:rPr>
         <w:t>miniDOT</w:t>
       </w:r>
+      <w:proofErr w:type="spellEnd"/>
       <w:r>
         <w:rPr>
           <w:sz w:val="22"/>
@@ -2095,8 +1995,17 @@
           <w:sz w:val="22"/>
           <w:szCs w:val="22"/>
         </w:rPr>
-        <w:t>, and miniDOTManualChamber</w:t>
-      </w:r>
+        <w:t xml:space="preserve">, and </w:t>
+      </w:r>
+      <w:proofErr w:type="spellStart"/>
+      <w:r>
+        <w:rPr>
+          <w:sz w:val="22"/>
+          <w:szCs w:val="22"/>
+        </w:rPr>
+        <w:t>miniDOTManualChamber</w:t>
+      </w:r>
+      <w:proofErr w:type="spellEnd"/>
       <w:r>
         <w:rPr>
           <w:sz w:val="22"/>
@@ -2291,71 +2200,6 @@
     <w:p>
       <w:pPr>
         <w:spacing w:after="0"/>
-        <w:rPr>
-          <w:rFonts w:ascii="Calibri" w:hAnsi="Calibri" w:cs="Calibri"/>
-        </w:rPr>
-      </w:pPr>
-    </w:p>
-    <w:p>
-      <w:pPr>
-        <w:spacing w:after="0"/>
-        <w:rPr>
-          <w:rFonts w:ascii="Calibri" w:hAnsi="Calibri" w:cs="Calibri"/>
-        </w:rPr>
-      </w:pPr>
-      <w:r>
-        <w:rPr>
-          <w:rStyle w:val="ui-provider"/>
-        </w:rPr>
-        <w:t>The majority of data in this package were collected from the greater Yakima River Basin, located within the homelands of many of the Columbia Plateau tribes. We thank the US Forest Service (USFS), Washington Department of Natural Resources (WDNR), and Washington Department of Fish and Wildlife (WDFW) for access to field locations where these samples were collected. </w:t>
-      </w:r>
-    </w:p>
-    <w:p>
-      <w:pPr>
-        <w:spacing w:after="0"/>
-        <w:rPr>
-          <w:rFonts w:ascii="Calibri" w:hAnsi="Calibri" w:cs="Calibri"/>
-        </w:rPr>
-      </w:pPr>
-    </w:p>
-    <w:p>
-      <w:pPr>
-        <w:pStyle w:val="ListParagraph"/>
-        <w:numPr>
-          <w:ilvl w:val="0"/>
-          <w:numId w:val="6"/>
-        </w:numPr>
-        <w:spacing w:after="0"/>
-        <w:ind w:left="360"/>
-        <w:rPr>
-          <w:rFonts w:ascii="Calibri" w:hAnsi="Calibri" w:cs="Calibri"/>
-        </w:rPr>
-      </w:pPr>
-      <w:r>
-        <w:t xml:space="preserve">Turnipseed, D. P., &amp; Sauer, V. B. (2010). </w:t>
-      </w:r>
-      <w:r>
-        <w:rPr>
-          <w:i/>
-          <w:iCs/>
-        </w:rPr>
-        <w:t>Discharge measurements at gaging stations</w:t>
-      </w:r>
-      <w:r>
-        <w:t xml:space="preserve"> (Report 3-A8; Techniques and Methods). USGS Publications Warehouse. </w:t>
-      </w:r>
-      <w:hyperlink r:id="rId15" w:history="1">
-        <w:r>
-          <w:rPr>
-            <w:rStyle w:val="Hyperlink"/>
-          </w:rPr>
-          <w:t>https://doi.org/10.3133/tm3A8</w:t>
-        </w:r>
-      </w:hyperlink>
-    </w:p>
-    <w:p>
-      <w:pPr>
-        <w:spacing w:after="0"/>
       </w:pPr>
     </w:p>
     <w:p>
@@ -2428,6 +2272,7 @@
         <w:spacing w:after="0"/>
       </w:pPr>
       <w:r>
+        <w:lastRenderedPageBreak/>
         <w:t>Allison Myers-Pigg, allison.myers-pigg@pnnl.gov</w:t>
       </w:r>
     </w:p>
@@ -2552,7 +2397,7 @@
               <w:pStyle w:val="NoSpacing"/>
             </w:pPr>
             <w:r>
-              <w:t>November</w:t>
+              <w:t>March</w:t>
             </w:r>
             <w:r>
               <w:t xml:space="preserve"> </w:t>
@@ -2561,7 +2406,7 @@
               <w:t>202</w:t>
             </w:r>
             <w:r>
-              <w:t>3</w:t>
+              <w:t>4</w:t>
             </w:r>
           </w:p>
         </w:tc>
@@ -2602,7 +2447,7 @@
       </w:pPr>
     </w:p>
     <w:sectPr>
-      <w:footerReference w:type="default" r:id="rId16"/>
+      <w:footerReference w:type="default" r:id="rId15"/>
       <w:pgSz w:w="12240" w:h="15840"/>
       <w:pgMar w:top="1440" w:right="1440" w:bottom="1440" w:left="1440" w:header="720" w:footer="720" w:gutter="0"/>
       <w:cols w:space="720"/>
@@ -2717,7 +2562,7 @@
           <v:path o:extrusionok="f" gradientshapeok="t" o:connecttype="rect"/>
           <o:lock v:ext="edit" aspectratio="t"/>
         </v:shapetype>
-        <v:shape id="_x0000_s1025" type="#_x0000_t75" style="position:absolute;margin-left:-477.35pt;margin-top:-1451.95pt;width:1347.1pt;height:2173.9pt;z-index:-251658752;mso-wrap-edited:f;mso-position-horizontal-relative:margin;mso-position-vertical-relative:margin" o:allowincell="f">
+        <v:shape id="_x0000_s1025" type="#_x0000_t75" alt="" style="position:absolute;margin-left:-477.35pt;margin-top:-1451.95pt;width:1347.1pt;height:2173.9pt;z-index:-251658752;mso-wrap-edited:f;mso-width-percent:0;mso-height-percent:0;mso-position-horizontal-relative:margin;mso-position-vertical-relative:margin;mso-width-percent:0;mso-height-percent:0" o:allowincell="f">
           <v:imagedata r:id="rId1" o:title="SFA_DataPackage_Background2"/>
           <w10:wrap anchorx="margin" anchory="margin"/>
         </v:shape>
@@ -4284,18 +4129,19 @@
 </file>
 
 <file path=customXml/item1.xml><?xml version="1.0" encoding="utf-8"?>
-<p:properties xmlns:p="http://schemas.microsoft.com/office/2006/metadata/properties" xmlns:xsi="http://www.w3.org/2001/XMLSchema-instance" xmlns:pc="http://schemas.microsoft.com/office/infopath/2007/PartnerControls">
-  <documentManagement>
-    <TaxCatchAll xmlns="5cece13e-3376-4417-9525-be60b11a89a8" xsi:nil="true"/>
-    <lcf76f155ced4ddcb4097134ff3c332f xmlns="c180906e-e5fc-454f-b64a-b56507e30e6a">
-      <Terms xmlns="http://schemas.microsoft.com/office/infopath/2007/PartnerControls"/>
-    </lcf76f155ced4ddcb4097134ff3c332f>
-    <Date xmlns="c180906e-e5fc-454f-b64a-b56507e30e6a" xsi:nil="true"/>
-  </documentManagement>
-</p:properties>
+<?mso-contentType ?>
+<FormTemplates xmlns="http://schemas.microsoft.com/sharepoint/v3/contenttype/forms">
+  <Display>DocumentLibraryForm</Display>
+  <Edit>DocumentLibraryForm</Edit>
+  <New>DocumentLibraryForm</New>
+</FormTemplates>
 </file>
 
 <file path=customXml/item2.xml><?xml version="1.0" encoding="utf-8"?>
+<b:Sources xmlns:b="http://schemas.openxmlformats.org/officeDocument/2006/bibliography" xmlns="http://schemas.openxmlformats.org/officeDocument/2006/bibliography" SelectedStyle="/APASixthEditionOfficeOnline.xsl" StyleName="APA" Version="6"/>
+</file>
+
+<file path=customXml/item3.xml><?xml version="1.0" encoding="utf-8"?>
 <ct:contentTypeSchema xmlns:ct="http://schemas.microsoft.com/office/2006/metadata/contentType" xmlns:ma="http://schemas.microsoft.com/office/2006/metadata/properties/metaAttributes" ct:_="" ma:_="" ma:contentTypeName="Document" ma:contentTypeID="0x010100D5E27679174CF143A89AB7674907DFC4" ma:contentTypeVersion="21" ma:contentTypeDescription="Create a new document." ma:contentTypeScope="" ma:versionID="8385f676e992ffa2f8384fb118010536">
   <xsd:schema xmlns:xsd="http://www.w3.org/2001/XMLSchema" xmlns:xs="http://www.w3.org/2001/XMLSchema" xmlns:p="http://schemas.microsoft.com/office/2006/metadata/properties" xmlns:ns2="c180906e-e5fc-454f-b64a-b56507e30e6a" xmlns:ns3="beae1514-d249-4c79-bdc5-27af28a92ce1" xmlns:ns4="5cece13e-3376-4417-9525-be60b11a89a8" targetNamespace="http://schemas.microsoft.com/office/2006/metadata/properties" ma:root="true" ma:fieldsID="079e76b862396b33cff3fce3dcfed077" ns2:_="" ns3:_="" ns4:_="">
     <xsd:import namespace="c180906e-e5fc-454f-b64a-b56507e30e6a"/>
@@ -4535,38 +4381,35 @@
 </ct:contentTypeSchema>
 </file>
 
-<file path=customXml/item3.xml><?xml version="1.0" encoding="utf-8"?>
-<b:Sources xmlns:b="http://schemas.openxmlformats.org/officeDocument/2006/bibliography" xmlns="http://schemas.openxmlformats.org/officeDocument/2006/bibliography" SelectedStyle="/APASixthEditionOfficeOnline.xsl" StyleName="APA" Version="6"/>
-</file>
-
 <file path=customXml/item4.xml><?xml version="1.0" encoding="utf-8"?>
-<?mso-contentType ?>
-<FormTemplates xmlns="http://schemas.microsoft.com/sharepoint/v3/contenttype/forms">
-  <Display>DocumentLibraryForm</Display>
-  <Edit>DocumentLibraryForm</Edit>
-  <New>DocumentLibraryForm</New>
-</FormTemplates>
+<p:properties xmlns:p="http://schemas.microsoft.com/office/2006/metadata/properties" xmlns:xsi="http://www.w3.org/2001/XMLSchema-instance" xmlns:pc="http://schemas.microsoft.com/office/infopath/2007/PartnerControls">
+  <documentManagement>
+    <TaxCatchAll xmlns="5cece13e-3376-4417-9525-be60b11a89a8" xsi:nil="true"/>
+    <lcf76f155ced4ddcb4097134ff3c332f xmlns="c180906e-e5fc-454f-b64a-b56507e30e6a">
+      <Terms xmlns="http://schemas.microsoft.com/office/infopath/2007/PartnerControls"/>
+    </lcf76f155ced4ddcb4097134ff3c332f>
+    <Date xmlns="c180906e-e5fc-454f-b64a-b56507e30e6a" xsi:nil="true"/>
+  </documentManagement>
+</p:properties>
 </file>
 
 <file path=customXml/itemProps1.xml><?xml version="1.0" encoding="utf-8"?>
-<ds:datastoreItem xmlns:ds="http://schemas.openxmlformats.org/officeDocument/2006/customXml" ds:itemID="{035FB5FE-46F1-4567-90CF-25EFA2FE8CF5}">
+<ds:datastoreItem xmlns:ds="http://schemas.openxmlformats.org/officeDocument/2006/customXml" ds:itemID="{0BCFFC2A-375D-4D9C-96D9-773B60AF58C3}">
   <ds:schemaRefs>
-    <ds:schemaRef ds:uri="http://schemas.microsoft.com/office/2006/metadata/properties"/>
-    <ds:schemaRef ds:uri="http://www.w3.org/XML/1998/namespace"/>
-    <ds:schemaRef ds:uri="c180906e-e5fc-454f-b64a-b56507e30e6a"/>
-    <ds:schemaRef ds:uri="http://schemas.openxmlformats.org/package/2006/metadata/core-properties"/>
-    <ds:schemaRef ds:uri="http://schemas.microsoft.com/office/infopath/2007/PartnerControls"/>
-    <ds:schemaRef ds:uri="http://schemas.microsoft.com/office/2006/documentManagement/types"/>
-    <ds:schemaRef ds:uri="http://purl.org/dc/terms/"/>
-    <ds:schemaRef ds:uri="http://purl.org/dc/elements/1.1/"/>
-    <ds:schemaRef ds:uri="5cece13e-3376-4417-9525-be60b11a89a8"/>
-    <ds:schemaRef ds:uri="beae1514-d249-4c79-bdc5-27af28a92ce1"/>
-    <ds:schemaRef ds:uri="http://purl.org/dc/dcmitype/"/>
+    <ds:schemaRef ds:uri="http://schemas.microsoft.com/sharepoint/v3/contenttype/forms"/>
   </ds:schemaRefs>
 </ds:datastoreItem>
 </file>
 
 <file path=customXml/itemProps2.xml><?xml version="1.0" encoding="utf-8"?>
+<ds:datastoreItem xmlns:ds="http://schemas.openxmlformats.org/officeDocument/2006/customXml" ds:itemID="{7E6956D9-FB24-134B-8D98-4EF6F7F064A6}">
+  <ds:schemaRefs>
+    <ds:schemaRef ds:uri="http://schemas.openxmlformats.org/officeDocument/2006/bibliography"/>
+  </ds:schemaRefs>
+</ds:datastoreItem>
+</file>
+
+<file path=customXml/itemProps3.xml><?xml version="1.0" encoding="utf-8"?>
 <ds:datastoreItem xmlns:ds="http://schemas.openxmlformats.org/officeDocument/2006/customXml" ds:itemID="{C9D918E5-4AEA-45DE-B22C-F2AA646AEDE6}">
   <ds:schemaRefs>
     <ds:schemaRef ds:uri="http://schemas.microsoft.com/office/2006/metadata/contentType"/>
@@ -4586,18 +4429,13 @@
 </ds:datastoreItem>
 </file>
 
-<file path=customXml/itemProps3.xml><?xml version="1.0" encoding="utf-8"?>
-<ds:datastoreItem xmlns:ds="http://schemas.openxmlformats.org/officeDocument/2006/customXml" ds:itemID="{7E6956D9-FB24-134B-8D98-4EF6F7F064A6}">
+<file path=customXml/itemProps4.xml><?xml version="1.0" encoding="utf-8"?>
+<ds:datastoreItem xmlns:ds="http://schemas.openxmlformats.org/officeDocument/2006/customXml" ds:itemID="{035FB5FE-46F1-4567-90CF-25EFA2FE8CF5}">
   <ds:schemaRefs>
-    <ds:schemaRef ds:uri="http://schemas.openxmlformats.org/officeDocument/2006/bibliography"/>
-  </ds:schemaRefs>
-</ds:datastoreItem>
-</file>
-
-<file path=customXml/itemProps4.xml><?xml version="1.0" encoding="utf-8"?>
-<ds:datastoreItem xmlns:ds="http://schemas.openxmlformats.org/officeDocument/2006/customXml" ds:itemID="{0BCFFC2A-375D-4D9C-96D9-773B60AF58C3}">
-  <ds:schemaRefs>
-    <ds:schemaRef ds:uri="http://schemas.microsoft.com/sharepoint/v3/contenttype/forms"/>
+    <ds:schemaRef ds:uri="http://schemas.microsoft.com/office/2006/metadata/properties"/>
+    <ds:schemaRef ds:uri="http://schemas.microsoft.com/office/infopath/2007/PartnerControls"/>
+    <ds:schemaRef ds:uri="5cece13e-3376-4417-9525-be60b11a89a8"/>
+    <ds:schemaRef ds:uri="c180906e-e5fc-454f-b64a-b56507e30e6a"/>
   </ds:schemaRefs>
 </ds:datastoreItem>
 </file>
</xml_diff>